<commit_message>
Update on voltage measurement system
</commit_message>
<xml_diff>
--- a/Testing/Testing Documentation.docx
+++ b/Testing/Testing Documentation.docx
@@ -6,6 +6,8 @@
       <w:pPr>
         <w:spacing w:after="0" w:line="240" w:lineRule="auto"/>
       </w:pPr>
+      <w:bookmarkStart w:id="0" w:name="_GoBack"/>
+      <w:bookmarkEnd w:id="0"/>
       <w:r>
         <w:t>EE4951W Rev. A Testing</w:t>
       </w:r>
@@ -126,8 +128,6 @@
       <w:r>
         <w:t>USB_5V LED always on when powered.  Flip M5.</w:t>
       </w:r>
-      <w:bookmarkStart w:id="0" w:name="_GoBack"/>
-      <w:bookmarkEnd w:id="0"/>
     </w:p>
     <w:p>
       <w:pPr>
@@ -208,13 +208,7 @@
         <w:spacing w:after="0" w:line="240" w:lineRule="auto"/>
       </w:pPr>
       <w:r>
-        <w:t>Rewire U6 inputs (</w:t>
-      </w:r>
-      <w:r>
-        <w:t>Flip U6 +/- inputs</w:t>
-      </w:r>
-      <w:r>
-        <w:t>)</w:t>
+        <w:t>Rewire U6 inputs (Flip U6 +/- inputs)</w:t>
       </w:r>
     </w:p>
     <w:p>
@@ -323,6 +317,80 @@
       <w:r>
         <w:t>Add blocking FET to output of boost converter (U8)</w:t>
       </w:r>
+    </w:p>
+    <w:p>
+      <w:pPr>
+        <w:spacing w:after="0" w:line="240" w:lineRule="auto"/>
+      </w:pPr>
+    </w:p>
+    <w:p>
+      <w:pPr>
+        <w:spacing w:after="0" w:line="240" w:lineRule="auto"/>
+      </w:pPr>
+    </w:p>
+    <w:p>
+      <w:pPr>
+        <w:spacing w:after="0" w:line="240" w:lineRule="auto"/>
+      </w:pPr>
+    </w:p>
+    <w:p>
+      <w:pPr>
+        <w:spacing w:after="0" w:line="240" w:lineRule="auto"/>
+        <w:rPr>
+          <w:b/>
+        </w:rPr>
+      </w:pPr>
+      <w:r>
+        <w:rPr>
+          <w:b/>
+        </w:rPr>
+        <w:t>Voltage Measurement System</w:t>
+      </w:r>
+    </w:p>
+    <w:p>
+      <w:pPr>
+        <w:spacing w:after="0" w:line="240" w:lineRule="auto"/>
+      </w:pPr>
+    </w:p>
+    <w:p>
+      <w:pPr>
+        <w:pStyle w:val="ListParagraph"/>
+        <w:numPr>
+          <w:ilvl w:val="0"/>
+          <w:numId w:val="5"/>
+        </w:numPr>
+        <w:spacing w:after="0" w:line="240" w:lineRule="auto"/>
+      </w:pPr>
+      <w:r>
+        <w:t>Testing was done for the voltage divider (consisting of components R22 and R24).</w:t>
+      </w:r>
+    </w:p>
+    <w:p>
+      <w:pPr>
+        <w:spacing w:after="0" w:line="240" w:lineRule="auto"/>
+        <w:ind w:firstLine="720"/>
+      </w:pPr>
+      <w:r>
+        <w:t>V_BAT supplied was 24V. The measured output voltage recorded was about 2.907V.</w:t>
+      </w:r>
+    </w:p>
+    <w:p>
+      <w:pPr>
+        <w:pStyle w:val="ListParagraph"/>
+        <w:numPr>
+          <w:ilvl w:val="0"/>
+          <w:numId w:val="5"/>
+        </w:numPr>
+        <w:spacing w:after="0" w:line="240" w:lineRule="auto"/>
+      </w:pPr>
+      <w:r>
+        <w:t>U4 was also tested. The output voltage measured and recorded was about 2.908V.</w:t>
+      </w:r>
+    </w:p>
+    <w:p>
+      <w:pPr>
+        <w:spacing w:after="0" w:line="240" w:lineRule="auto"/>
+      </w:pPr>
     </w:p>
     <w:p/>
     <w:sectPr>
@@ -427,6 +495,95 @@
     </w:lvl>
   </w:abstractNum>
   <w:abstractNum w:abstractNumId="1" w15:restartNumberingAfterBreak="0">
+    <w:nsid w:val="075F6C52"/>
+    <w:multiLevelType w:val="hybridMultilevel"/>
+    <w:tmpl w:val="5B3217E4"/>
+    <w:lvl w:ilvl="0" w:tplc="0409000F">
+      <w:start w:val="1"/>
+      <w:numFmt w:val="decimal"/>
+      <w:lvlText w:val="%1."/>
+      <w:lvlJc w:val="left"/>
+      <w:pPr>
+        <w:ind w:left="720" w:hanging="360"/>
+      </w:pPr>
+      <w:rPr>
+        <w:rFonts w:hint="default"/>
+      </w:rPr>
+    </w:lvl>
+    <w:lvl w:ilvl="1" w:tplc="04090019" w:tentative="1">
+      <w:start w:val="1"/>
+      <w:numFmt w:val="lowerLetter"/>
+      <w:lvlText w:val="%2."/>
+      <w:lvlJc w:val="left"/>
+      <w:pPr>
+        <w:ind w:left="1440" w:hanging="360"/>
+      </w:pPr>
+    </w:lvl>
+    <w:lvl w:ilvl="2" w:tplc="0409001B" w:tentative="1">
+      <w:start w:val="1"/>
+      <w:numFmt w:val="lowerRoman"/>
+      <w:lvlText w:val="%3."/>
+      <w:lvlJc w:val="right"/>
+      <w:pPr>
+        <w:ind w:left="2160" w:hanging="180"/>
+      </w:pPr>
+    </w:lvl>
+    <w:lvl w:ilvl="3" w:tplc="0409000F" w:tentative="1">
+      <w:start w:val="1"/>
+      <w:numFmt w:val="decimal"/>
+      <w:lvlText w:val="%4."/>
+      <w:lvlJc w:val="left"/>
+      <w:pPr>
+        <w:ind w:left="2880" w:hanging="360"/>
+      </w:pPr>
+    </w:lvl>
+    <w:lvl w:ilvl="4" w:tplc="04090019" w:tentative="1">
+      <w:start w:val="1"/>
+      <w:numFmt w:val="lowerLetter"/>
+      <w:lvlText w:val="%5."/>
+      <w:lvlJc w:val="left"/>
+      <w:pPr>
+        <w:ind w:left="3600" w:hanging="360"/>
+      </w:pPr>
+    </w:lvl>
+    <w:lvl w:ilvl="5" w:tplc="0409001B" w:tentative="1">
+      <w:start w:val="1"/>
+      <w:numFmt w:val="lowerRoman"/>
+      <w:lvlText w:val="%6."/>
+      <w:lvlJc w:val="right"/>
+      <w:pPr>
+        <w:ind w:left="4320" w:hanging="180"/>
+      </w:pPr>
+    </w:lvl>
+    <w:lvl w:ilvl="6" w:tplc="0409000F" w:tentative="1">
+      <w:start w:val="1"/>
+      <w:numFmt w:val="decimal"/>
+      <w:lvlText w:val="%7."/>
+      <w:lvlJc w:val="left"/>
+      <w:pPr>
+        <w:ind w:left="5040" w:hanging="360"/>
+      </w:pPr>
+    </w:lvl>
+    <w:lvl w:ilvl="7" w:tplc="04090019" w:tentative="1">
+      <w:start w:val="1"/>
+      <w:numFmt w:val="lowerLetter"/>
+      <w:lvlText w:val="%8."/>
+      <w:lvlJc w:val="left"/>
+      <w:pPr>
+        <w:ind w:left="5760" w:hanging="360"/>
+      </w:pPr>
+    </w:lvl>
+    <w:lvl w:ilvl="8" w:tplc="0409001B" w:tentative="1">
+      <w:start w:val="1"/>
+      <w:numFmt w:val="lowerRoman"/>
+      <w:lvlText w:val="%9."/>
+      <w:lvlJc w:val="right"/>
+      <w:pPr>
+        <w:ind w:left="6480" w:hanging="180"/>
+      </w:pPr>
+    </w:lvl>
+  </w:abstractNum>
+  <w:abstractNum w:abstractNumId="2" w15:restartNumberingAfterBreak="0">
     <w:nsid w:val="0A871A63"/>
     <w:multiLevelType w:val="hybridMultilevel"/>
     <w:tmpl w:val="6CD82944"/>
@@ -538,7 +695,7 @@
       </w:rPr>
     </w:lvl>
   </w:abstractNum>
-  <w:abstractNum w:abstractNumId="2" w15:restartNumberingAfterBreak="0">
+  <w:abstractNum w:abstractNumId="3" w15:restartNumberingAfterBreak="0">
     <w:nsid w:val="21921A61"/>
     <w:multiLevelType w:val="hybridMultilevel"/>
     <w:tmpl w:val="25CE9FE6"/>
@@ -627,7 +784,7 @@
       </w:pPr>
     </w:lvl>
   </w:abstractNum>
-  <w:abstractNum w:abstractNumId="3" w15:restartNumberingAfterBreak="0">
+  <w:abstractNum w:abstractNumId="4" w15:restartNumberingAfterBreak="0">
     <w:nsid w:val="23203EF7"/>
     <w:multiLevelType w:val="hybridMultilevel"/>
     <w:tmpl w:val="A07091B8"/>
@@ -740,16 +897,19 @@
     </w:lvl>
   </w:abstractNum>
   <w:num w:numId="1">
-    <w:abstractNumId w:val="1"/>
+    <w:abstractNumId w:val="2"/>
   </w:num>
   <w:num w:numId="2">
-    <w:abstractNumId w:val="3"/>
+    <w:abstractNumId w:val="4"/>
   </w:num>
   <w:num w:numId="3">
     <w:abstractNumId w:val="0"/>
   </w:num>
   <w:num w:numId="4">
-    <w:abstractNumId w:val="2"/>
+    <w:abstractNumId w:val="3"/>
+  </w:num>
+  <w:num w:numId="5">
+    <w:abstractNumId w:val="1"/>
   </w:num>
 </w:numbering>
 </file>

</xml_diff>